<commit_message>
The Update for Cloninig
</commit_message>
<xml_diff>
--- a/GitCopy.docx
+++ b/GitCopy.docx
@@ -8,9 +8,11 @@
       </w:r>
     </w:p>
     <w:p>
+      <w:proofErr w:type="gramStart"/>
       <w:r>
         <w:t>Commands :</w:t>
       </w:r>
+      <w:proofErr w:type="gramEnd"/>
     </w:p>
     <w:p>
       <w:r>
@@ -18,13 +20,63 @@
       </w:r>
     </w:p>
     <w:p>
-      <w:r>
-        <w:t>Git config --global user.name “Remon” ------ enter</w:t>
-      </w:r>
-    </w:p>
-    <w:p>
-      <w:r>
-        <w:t xml:space="preserve">Email : git config—global user.email </w:t>
+      <w:proofErr w:type="spellStart"/>
+      <w:r>
+        <w:t>Git</w:t>
+      </w:r>
+      <w:proofErr w:type="spellEnd"/>
+      <w:r>
+        <w:t xml:space="preserve"> </w:t>
+      </w:r>
+      <w:proofErr w:type="spellStart"/>
+      <w:r>
+        <w:t>config</w:t>
+      </w:r>
+      <w:proofErr w:type="spellEnd"/>
+      <w:r>
+        <w:t xml:space="preserve"> --global user.name “</w:t>
+      </w:r>
+      <w:proofErr w:type="spellStart"/>
+      <w:r>
+        <w:t>Remon</w:t>
+      </w:r>
+      <w:proofErr w:type="spellEnd"/>
+      <w:r>
+        <w:t>” ------ enter</w:t>
+      </w:r>
+    </w:p>
+    <w:p>
+      <w:proofErr w:type="gramStart"/>
+      <w:r>
+        <w:t>Email :</w:t>
+      </w:r>
+      <w:proofErr w:type="gramEnd"/>
+      <w:r>
+        <w:t xml:space="preserve"> </w:t>
+      </w:r>
+      <w:proofErr w:type="spellStart"/>
+      <w:r>
+        <w:t>git</w:t>
+      </w:r>
+      <w:proofErr w:type="spellEnd"/>
+      <w:r>
+        <w:t xml:space="preserve"> </w:t>
+      </w:r>
+      <w:proofErr w:type="spellStart"/>
+      <w:r>
+        <w:t>config</w:t>
+      </w:r>
+      <w:proofErr w:type="spellEnd"/>
+      <w:r>
+        <w:t xml:space="preserve">—global </w:t>
+      </w:r>
+      <w:proofErr w:type="spellStart"/>
+      <w:r>
+        <w:t>user.email</w:t>
+      </w:r>
+      <w:proofErr w:type="spellEnd"/>
+      <w:r>
+        <w:t xml:space="preserve"> </w:t>
       </w:r>
       <w:hyperlink r:id="rId6" w:history="1">
         <w:r>
@@ -40,40 +92,85 @@
     </w:p>
     <w:p/>
     <w:p>
-      <w:r>
-        <w:t xml:space="preserve">Git </w:t>
+      <w:proofErr w:type="spellStart"/>
+      <w:r>
+        <w:t>Git</w:t>
+      </w:r>
+      <w:proofErr w:type="spellEnd"/>
+      <w:r>
+        <w:t xml:space="preserve"> </w:t>
       </w:r>
       <w:r>
         <w:t xml:space="preserve">Repository </w:t>
       </w:r>
+      <w:proofErr w:type="gramStart"/>
       <w:r>
         <w:t>types :</w:t>
       </w:r>
-    </w:p>
-    <w:p>
-      <w:r>
-        <w:t>Local : on local device</w:t>
-      </w:r>
-    </w:p>
-    <w:p>
-      <w:r>
-        <w:t xml:space="preserve">Cloud : on cloud </w:t>
-      </w:r>
-    </w:p>
-    <w:p>
-      <w:r>
-        <w:t>*to create repo : git init “project”</w:t>
-      </w:r>
-    </w:p>
-    <w:p>
-      <w:pPr>
-        <w:rPr>
-          <w:rtl/>
-          <w:lang w:bidi="ar-EG"/>
-        </w:rPr>
-      </w:pPr>
-      <w:r>
-        <w:t xml:space="preserve">Cd project  </w:t>
+      <w:proofErr w:type="gramEnd"/>
+    </w:p>
+    <w:p>
+      <w:proofErr w:type="gramStart"/>
+      <w:r>
+        <w:t>Local :</w:t>
+      </w:r>
+      <w:proofErr w:type="gramEnd"/>
+      <w:r>
+        <w:t xml:space="preserve"> on local device</w:t>
+      </w:r>
+    </w:p>
+    <w:p>
+      <w:proofErr w:type="gramStart"/>
+      <w:r>
+        <w:t>Cloud :</w:t>
+      </w:r>
+      <w:proofErr w:type="gramEnd"/>
+      <w:r>
+        <w:t xml:space="preserve"> on cloud </w:t>
+      </w:r>
+    </w:p>
+    <w:p>
+      <w:r>
+        <w:t xml:space="preserve">*to create </w:t>
+      </w:r>
+      <w:proofErr w:type="gramStart"/>
+      <w:r>
+        <w:t>repo :</w:t>
+      </w:r>
+      <w:proofErr w:type="gramEnd"/>
+      <w:r>
+        <w:t xml:space="preserve"> </w:t>
+      </w:r>
+      <w:proofErr w:type="spellStart"/>
+      <w:r>
+        <w:t>git</w:t>
+      </w:r>
+      <w:proofErr w:type="spellEnd"/>
+      <w:r>
+        <w:t xml:space="preserve"> </w:t>
+      </w:r>
+      <w:proofErr w:type="spellStart"/>
+      <w:r>
+        <w:t>init</w:t>
+      </w:r>
+      <w:proofErr w:type="spellEnd"/>
+      <w:r>
+        <w:t xml:space="preserve"> “project”</w:t>
+      </w:r>
+    </w:p>
+    <w:p>
+      <w:pPr>
+        <w:rPr>
+          <w:rtl/>
+          <w:lang w:bidi="ar-EG"/>
+        </w:rPr>
+      </w:pPr>
+      <w:r>
+        <w:t xml:space="preserve">Cd </w:t>
+      </w:r>
+      <w:proofErr w:type="gramStart"/>
+      <w:r>
+        <w:t xml:space="preserve">project  </w:t>
       </w:r>
       <w:r>
         <w:rPr>
@@ -81,29 +178,62 @@
           <w:rtl/>
           <w:lang w:bidi="ar-EG"/>
         </w:rPr>
-        <w:t xml:space="preserve">لكي نفتح المشرةع الذي تم انشاءه </w:t>
-      </w:r>
-    </w:p>
-    <w:p>
-      <w:pPr>
-        <w:rPr>
-          <w:rtl/>
-          <w:lang w:bidi="ar-EG"/>
-        </w:rPr>
-      </w:pPr>
-      <w:r>
-        <w:rPr>
-          <w:lang w:bidi="ar-EG"/>
-        </w:rPr>
-        <w:t xml:space="preserve">Git status </w:t>
-      </w:r>
+        <w:t>لكي</w:t>
+      </w:r>
+      <w:proofErr w:type="gramEnd"/>
       <w:r>
         <w:rPr>
           <w:rFonts w:hint="cs"/>
           <w:rtl/>
           <w:lang w:bidi="ar-EG"/>
         </w:rPr>
-        <w:t xml:space="preserve"> لمعرفة الحالة للمشروع وما تم به </w:t>
+        <w:t xml:space="preserve"> نفتح المشرةع الذي تم انشاءه </w:t>
+      </w:r>
+    </w:p>
+    <w:p>
+      <w:pPr>
+        <w:rPr>
+          <w:rtl/>
+          <w:lang w:bidi="ar-EG"/>
+        </w:rPr>
+      </w:pPr>
+      <w:proofErr w:type="spellStart"/>
+      <w:r>
+        <w:rPr>
+          <w:lang w:bidi="ar-EG"/>
+        </w:rPr>
+        <w:t>Git</w:t>
+      </w:r>
+      <w:proofErr w:type="spellEnd"/>
+      <w:r>
+        <w:rPr>
+          <w:lang w:bidi="ar-EG"/>
+        </w:rPr>
+        <w:t xml:space="preserve"> </w:t>
+      </w:r>
+      <w:proofErr w:type="gramStart"/>
+      <w:r>
+        <w:rPr>
+          <w:lang w:bidi="ar-EG"/>
+        </w:rPr>
+        <w:t xml:space="preserve">status </w:t>
+      </w:r>
+      <w:r>
+        <w:rPr>
+          <w:rFonts w:hint="cs"/>
+          <w:rtl/>
+          <w:lang w:bidi="ar-EG"/>
+        </w:rPr>
+        <w:t xml:space="preserve"> لمعرفة</w:t>
+      </w:r>
+      <w:proofErr w:type="gramEnd"/>
+      <w:r>
+        <w:rPr>
+          <w:rFonts w:hint="cs"/>
+          <w:rtl/>
+          <w:lang w:bidi="ar-EG"/>
+        </w:rPr>
+        <w:t xml:space="preserve"> الحالة للمشروع وما تم به </w:t>
       </w:r>
     </w:p>
     <w:p>
@@ -149,20 +279,70 @@
         <w:rPr>
           <w:lang w:bidi="ar-EG"/>
         </w:rPr>
-        <w:t>Then we use ( git add MyFile.txt ) command to add the file to staging area to be committed</w:t>
-      </w:r>
-    </w:p>
-    <w:p>
-      <w:pPr>
-        <w:rPr>
-          <w:lang w:bidi="ar-EG"/>
-        </w:rPr>
-      </w:pPr>
-      <w:r>
-        <w:rPr>
-          <w:lang w:bidi="ar-EG"/>
-        </w:rPr>
-        <w:t xml:space="preserve">To add the file to the Repo we use command ( git commit –m ”add this file to be committed” </w:t>
+        <w:t xml:space="preserve">Then we use </w:t>
+      </w:r>
+      <w:proofErr w:type="gramStart"/>
+      <w:r>
+        <w:rPr>
+          <w:lang w:bidi="ar-EG"/>
+        </w:rPr>
+        <w:t xml:space="preserve">( </w:t>
+      </w:r>
+      <w:proofErr w:type="spellStart"/>
+      <w:r>
+        <w:rPr>
+          <w:lang w:bidi="ar-EG"/>
+        </w:rPr>
+        <w:t>git</w:t>
+      </w:r>
+      <w:proofErr w:type="spellEnd"/>
+      <w:proofErr w:type="gramEnd"/>
+      <w:r>
+        <w:rPr>
+          <w:lang w:bidi="ar-EG"/>
+        </w:rPr>
+        <w:t xml:space="preserve"> add MyFile.txt ) command to add the file to staging area to be committed</w:t>
+      </w:r>
+    </w:p>
+    <w:p>
+      <w:pPr>
+        <w:rPr>
+          <w:lang w:bidi="ar-EG"/>
+        </w:rPr>
+      </w:pPr>
+      <w:r>
+        <w:rPr>
+          <w:lang w:bidi="ar-EG"/>
+        </w:rPr>
+        <w:t xml:space="preserve">To add the file to the Repo we use command ( </w:t>
+      </w:r>
+      <w:proofErr w:type="spellStart"/>
+      <w:r>
+        <w:rPr>
+          <w:lang w:bidi="ar-EG"/>
+        </w:rPr>
+        <w:t>git</w:t>
+      </w:r>
+      <w:proofErr w:type="spellEnd"/>
+      <w:r>
+        <w:rPr>
+          <w:lang w:bidi="ar-EG"/>
+        </w:rPr>
+        <w:t xml:space="preserve"> commit –</w:t>
+      </w:r>
+      <w:proofErr w:type="gramStart"/>
+      <w:r>
+        <w:rPr>
+          <w:lang w:bidi="ar-EG"/>
+        </w:rPr>
+        <w:t>m ”</w:t>
+      </w:r>
+      <w:proofErr w:type="gramEnd"/>
+      <w:r>
+        <w:rPr>
+          <w:lang w:bidi="ar-EG"/>
+        </w:rPr>
+        <w:t xml:space="preserve">add this file to be committed” </w:t>
       </w:r>
     </w:p>
     <w:p>
@@ -195,24 +375,40 @@
           <w:lang w:bidi="ar-EG"/>
         </w:rPr>
       </w:pPr>
-      <w:r>
-        <w:rPr>
-          <w:lang w:bidi="ar-EG"/>
-        </w:rPr>
-        <w:t>Git branch Test</w:t>
-      </w:r>
-    </w:p>
-    <w:p>
-      <w:pPr>
-        <w:rPr>
-          <w:lang w:bidi="ar-EG"/>
-        </w:rPr>
-      </w:pPr>
-      <w:r>
-        <w:rPr>
-          <w:lang w:bidi="ar-EG"/>
-        </w:rPr>
-        <w:t>Git checkout test</w:t>
+      <w:proofErr w:type="spellStart"/>
+      <w:r>
+        <w:rPr>
+          <w:lang w:bidi="ar-EG"/>
+        </w:rPr>
+        <w:t>Git</w:t>
+      </w:r>
+      <w:proofErr w:type="spellEnd"/>
+      <w:r>
+        <w:rPr>
+          <w:lang w:bidi="ar-EG"/>
+        </w:rPr>
+        <w:t xml:space="preserve"> branch Test</w:t>
+      </w:r>
+    </w:p>
+    <w:p>
+      <w:pPr>
+        <w:rPr>
+          <w:lang w:bidi="ar-EG"/>
+        </w:rPr>
+      </w:pPr>
+      <w:proofErr w:type="spellStart"/>
+      <w:r>
+        <w:rPr>
+          <w:lang w:bidi="ar-EG"/>
+        </w:rPr>
+        <w:t>Git</w:t>
+      </w:r>
+      <w:proofErr w:type="spellEnd"/>
+      <w:r>
+        <w:rPr>
+          <w:lang w:bidi="ar-EG"/>
+        </w:rPr>
+        <w:t xml:space="preserve"> checkout test</w:t>
       </w:r>
     </w:p>
     <w:p>
@@ -277,11 +473,19 @@
           <w:lang w:bidi="ar-EG"/>
         </w:rPr>
       </w:pPr>
-      <w:r>
-        <w:rPr>
-          <w:lang w:bidi="ar-EG"/>
-        </w:rPr>
-        <w:t>Git checkout master</w:t>
+      <w:proofErr w:type="spellStart"/>
+      <w:r>
+        <w:rPr>
+          <w:lang w:bidi="ar-EG"/>
+        </w:rPr>
+        <w:t>Git</w:t>
+      </w:r>
+      <w:proofErr w:type="spellEnd"/>
+      <w:r>
+        <w:rPr>
+          <w:lang w:bidi="ar-EG"/>
+        </w:rPr>
+        <w:t xml:space="preserve"> checkout master</w:t>
       </w:r>
     </w:p>
     <w:p>
@@ -306,11 +510,33 @@
           <w:lang w:bidi="ar-EG"/>
         </w:rPr>
       </w:pPr>
-      <w:r>
-        <w:rPr>
-          <w:lang w:bidi="ar-EG"/>
-        </w:rPr>
-        <w:t xml:space="preserve">Git merge RemonTest </w:t>
+      <w:proofErr w:type="spellStart"/>
+      <w:r>
+        <w:rPr>
+          <w:lang w:bidi="ar-EG"/>
+        </w:rPr>
+        <w:t>Git</w:t>
+      </w:r>
+      <w:proofErr w:type="spellEnd"/>
+      <w:r>
+        <w:rPr>
+          <w:lang w:bidi="ar-EG"/>
+        </w:rPr>
+        <w:t xml:space="preserve"> merge </w:t>
+      </w:r>
+      <w:proofErr w:type="spellStart"/>
+      <w:r>
+        <w:rPr>
+          <w:lang w:bidi="ar-EG"/>
+        </w:rPr>
+        <w:t>RemonTest</w:t>
+      </w:r>
+      <w:proofErr w:type="spellEnd"/>
+      <w:r>
+        <w:rPr>
+          <w:lang w:bidi="ar-EG"/>
+        </w:rPr>
+        <w:t xml:space="preserve"> </w:t>
       </w:r>
     </w:p>
     <w:p>
@@ -337,21 +563,51 @@
           <w:lang w:bidi="ar-EG"/>
         </w:rPr>
         <w:lastRenderedPageBreak/>
-        <w:t>To connect the remote repo with the local repo :</w:t>
-      </w:r>
-    </w:p>
-    <w:p>
-      <w:pPr>
-        <w:rPr>
-          <w:lang w:bidi="ar-EG"/>
-        </w:rPr>
-      </w:pPr>
-      <w:r>
-        <w:rPr>
-          <w:lang w:bidi="ar-EG"/>
-        </w:rPr>
-        <w:t>After creating a repo on github, we go to the code button and copy the link for it .</w:t>
-      </w:r>
+        <w:t xml:space="preserve">To connect the remote repo with the local </w:t>
+      </w:r>
+      <w:proofErr w:type="gramStart"/>
+      <w:r>
+        <w:rPr>
+          <w:lang w:bidi="ar-EG"/>
+        </w:rPr>
+        <w:t>repo :</w:t>
+      </w:r>
+      <w:proofErr w:type="gramEnd"/>
+    </w:p>
+    <w:p>
+      <w:pPr>
+        <w:rPr>
+          <w:lang w:bidi="ar-EG"/>
+        </w:rPr>
+      </w:pPr>
+      <w:r>
+        <w:rPr>
+          <w:lang w:bidi="ar-EG"/>
+        </w:rPr>
+        <w:t xml:space="preserve">After creating a repo on </w:t>
+      </w:r>
+      <w:proofErr w:type="spellStart"/>
+      <w:r>
+        <w:rPr>
+          <w:lang w:bidi="ar-EG"/>
+        </w:rPr>
+        <w:t>github</w:t>
+      </w:r>
+      <w:proofErr w:type="spellEnd"/>
+      <w:r>
+        <w:rPr>
+          <w:lang w:bidi="ar-EG"/>
+        </w:rPr>
+        <w:t xml:space="preserve">, we go to the code button and copy the link for </w:t>
+      </w:r>
+      <w:proofErr w:type="gramStart"/>
+      <w:r>
+        <w:rPr>
+          <w:lang w:bidi="ar-EG"/>
+        </w:rPr>
+        <w:t>it .</w:t>
+      </w:r>
+      <w:proofErr w:type="gramEnd"/>
     </w:p>
     <w:p>
       <w:pPr>
@@ -375,79 +631,139 @@
         <w:rPr>
           <w:lang w:bidi="ar-EG"/>
         </w:rPr>
-        <w:t>open the local git and write the following command</w:t>
-      </w:r>
-    </w:p>
-    <w:p>
-      <w:pPr>
-        <w:rPr>
-          <w:lang w:bidi="ar-EG"/>
-        </w:rPr>
-      </w:pPr>
-      <w:r>
-        <w:rPr>
-          <w:lang w:bidi="ar-EG"/>
-        </w:rPr>
-        <w:t>Cd MyProject</w:t>
-      </w:r>
-    </w:p>
-    <w:p>
-      <w:pPr>
-        <w:rPr>
-          <w:lang w:bidi="ar-EG"/>
-        </w:rPr>
-      </w:pPr>
-      <w:r>
-        <w:rPr>
-          <w:lang w:bidi="ar-EG"/>
-        </w:rPr>
-        <w:t>Git remote add origin (paste the link)</w:t>
-      </w:r>
-    </w:p>
-    <w:p>
-      <w:pPr>
-        <w:rPr>
-          <w:lang w:bidi="ar-EG"/>
-        </w:rPr>
-      </w:pPr>
-      <w:r>
-        <w:rPr>
-          <w:lang w:bidi="ar-EG"/>
-        </w:rPr>
-        <w:t>*to upload the local Repo to the remote Repo :</w:t>
-      </w:r>
-    </w:p>
-    <w:p>
-      <w:pPr>
-        <w:rPr>
-          <w:lang w:bidi="ar-EG"/>
-        </w:rPr>
-      </w:pPr>
-      <w:r>
-        <w:rPr>
-          <w:lang w:bidi="ar-EG"/>
-        </w:rPr>
-        <w:t>Git push –u origin master</w:t>
-      </w:r>
-    </w:p>
-    <w:p>
-      <w:pPr>
-        <w:rPr>
-          <w:lang w:bidi="ar-EG"/>
-        </w:rPr>
-      </w:pPr>
-    </w:p>
-    <w:p>
-      <w:pPr>
-        <w:rPr>
-          <w:lang w:bidi="ar-EG"/>
-        </w:rPr>
-      </w:pPr>
-      <w:r>
-        <w:rPr>
-          <w:lang w:bidi="ar-EG"/>
-        </w:rPr>
-        <w:t xml:space="preserve"> Gihub </w:t>
+        <w:t xml:space="preserve">open the local </w:t>
+      </w:r>
+      <w:proofErr w:type="spellStart"/>
+      <w:r>
+        <w:rPr>
+          <w:lang w:bidi="ar-EG"/>
+        </w:rPr>
+        <w:t>git</w:t>
+      </w:r>
+      <w:proofErr w:type="spellEnd"/>
+      <w:r>
+        <w:rPr>
+          <w:lang w:bidi="ar-EG"/>
+        </w:rPr>
+        <w:t xml:space="preserve"> and write the following command</w:t>
+      </w:r>
+    </w:p>
+    <w:p>
+      <w:pPr>
+        <w:rPr>
+          <w:lang w:bidi="ar-EG"/>
+        </w:rPr>
+      </w:pPr>
+      <w:r>
+        <w:rPr>
+          <w:lang w:bidi="ar-EG"/>
+        </w:rPr>
+        <w:t xml:space="preserve">Cd </w:t>
+      </w:r>
+      <w:proofErr w:type="spellStart"/>
+      <w:r>
+        <w:rPr>
+          <w:lang w:bidi="ar-EG"/>
+        </w:rPr>
+        <w:t>MyProject</w:t>
+      </w:r>
+      <w:proofErr w:type="spellEnd"/>
+    </w:p>
+    <w:p>
+      <w:pPr>
+        <w:rPr>
+          <w:lang w:bidi="ar-EG"/>
+        </w:rPr>
+      </w:pPr>
+      <w:proofErr w:type="spellStart"/>
+      <w:r>
+        <w:rPr>
+          <w:lang w:bidi="ar-EG"/>
+        </w:rPr>
+        <w:t>Git</w:t>
+      </w:r>
+      <w:proofErr w:type="spellEnd"/>
+      <w:r>
+        <w:rPr>
+          <w:lang w:bidi="ar-EG"/>
+        </w:rPr>
+        <w:t xml:space="preserve"> remote add origin (paste the link)</w:t>
+      </w:r>
+    </w:p>
+    <w:p>
+      <w:pPr>
+        <w:rPr>
+          <w:lang w:bidi="ar-EG"/>
+        </w:rPr>
+      </w:pPr>
+      <w:r>
+        <w:rPr>
+          <w:lang w:bidi="ar-EG"/>
+        </w:rPr>
+        <w:t xml:space="preserve">*to upload the local Repo to the remote </w:t>
+      </w:r>
+      <w:proofErr w:type="gramStart"/>
+      <w:r>
+        <w:rPr>
+          <w:lang w:bidi="ar-EG"/>
+        </w:rPr>
+        <w:t>Repo :</w:t>
+      </w:r>
+      <w:proofErr w:type="gramEnd"/>
+    </w:p>
+    <w:p>
+      <w:pPr>
+        <w:rPr>
+          <w:lang w:bidi="ar-EG"/>
+        </w:rPr>
+      </w:pPr>
+      <w:proofErr w:type="spellStart"/>
+      <w:r>
+        <w:rPr>
+          <w:lang w:bidi="ar-EG"/>
+        </w:rPr>
+        <w:t>Git</w:t>
+      </w:r>
+      <w:proofErr w:type="spellEnd"/>
+      <w:r>
+        <w:rPr>
+          <w:lang w:bidi="ar-EG"/>
+        </w:rPr>
+        <w:t xml:space="preserve"> push –u origin master</w:t>
+      </w:r>
+    </w:p>
+    <w:p>
+      <w:pPr>
+        <w:rPr>
+          <w:lang w:bidi="ar-EG"/>
+        </w:rPr>
+      </w:pPr>
+    </w:p>
+    <w:p>
+      <w:pPr>
+        <w:rPr>
+          <w:lang w:bidi="ar-EG"/>
+        </w:rPr>
+      </w:pPr>
+      <w:r>
+        <w:rPr>
+          <w:lang w:bidi="ar-EG"/>
+        </w:rPr>
+        <w:t xml:space="preserve"> </w:t>
+      </w:r>
+      <w:proofErr w:type="spellStart"/>
+      <w:r>
+        <w:rPr>
+          <w:lang w:bidi="ar-EG"/>
+        </w:rPr>
+        <w:t>Gihub</w:t>
+      </w:r>
+      <w:proofErr w:type="spellEnd"/>
+      <w:r>
+        <w:rPr>
+          <w:lang w:bidi="ar-EG"/>
+        </w:rPr>
+        <w:t xml:space="preserve"> </w:t>
       </w:r>
       <w:r>
         <w:rPr>
@@ -461,173 +777,271 @@
     <w:p>
       <w:pPr>
         <w:rPr>
+          <w:rtl/>
+          <w:lang w:bidi="ar-EG"/>
+        </w:rPr>
+      </w:pPr>
+      <w:proofErr w:type="spellStart"/>
+      <w:r>
+        <w:rPr>
+          <w:lang w:bidi="ar-EG"/>
+        </w:rPr>
+        <w:t>Git</w:t>
+      </w:r>
+      <w:proofErr w:type="spellEnd"/>
+      <w:r>
+        <w:rPr>
+          <w:lang w:bidi="ar-EG"/>
+        </w:rPr>
+        <w:t xml:space="preserve"> checkout </w:t>
+      </w:r>
+      <w:proofErr w:type="spellStart"/>
+      <w:r>
+        <w:rPr>
+          <w:lang w:bidi="ar-EG"/>
+        </w:rPr>
+        <w:t>RemonTest</w:t>
+      </w:r>
+      <w:proofErr w:type="spellEnd"/>
+      <w:r>
+        <w:rPr>
+          <w:lang w:bidi="ar-EG"/>
+        </w:rPr>
+        <w:t xml:space="preserve"> </w:t>
+      </w:r>
+      <w:r>
+        <w:rPr>
           <w:rFonts w:hint="cs"/>
           <w:rtl/>
           <w:lang w:bidi="ar-EG"/>
         </w:rPr>
-      </w:pPr>
-      <w:r>
-        <w:rPr>
-          <w:lang w:bidi="ar-EG"/>
-        </w:rPr>
-        <w:t xml:space="preserve">Git checkout RemonTest </w:t>
-      </w:r>
+        <w:t xml:space="preserve">لازم ندخل على البرانش الخاص بيا </w:t>
+      </w:r>
+    </w:p>
+    <w:p>
+      <w:pPr>
+        <w:rPr>
+          <w:lang w:bidi="ar-EG"/>
+        </w:rPr>
+      </w:pPr>
+      <w:r>
+        <w:rPr>
+          <w:lang w:bidi="ar-EG"/>
+        </w:rPr>
+        <w:t>Then we update the file</w:t>
+      </w:r>
+    </w:p>
+    <w:p>
+      <w:pPr>
+        <w:rPr>
+          <w:lang w:bidi="ar-EG"/>
+        </w:rPr>
+      </w:pPr>
+      <w:r>
+        <w:rPr>
+          <w:lang w:bidi="ar-EG"/>
+        </w:rPr>
+        <w:t xml:space="preserve">Then </w:t>
+      </w:r>
+      <w:proofErr w:type="gramStart"/>
+      <w:r>
+        <w:rPr>
+          <w:lang w:bidi="ar-EG"/>
+        </w:rPr>
+        <w:t>we :</w:t>
+      </w:r>
+      <w:proofErr w:type="gramEnd"/>
+    </w:p>
+    <w:p>
+      <w:pPr>
+        <w:rPr>
+          <w:lang w:bidi="ar-EG"/>
+        </w:rPr>
+      </w:pPr>
+      <w:proofErr w:type="spellStart"/>
+      <w:r>
+        <w:rPr>
+          <w:lang w:bidi="ar-EG"/>
+        </w:rPr>
+        <w:t>Git</w:t>
+      </w:r>
+      <w:proofErr w:type="spellEnd"/>
+      <w:r>
+        <w:rPr>
+          <w:lang w:bidi="ar-EG"/>
+        </w:rPr>
+        <w:t xml:space="preserve"> add MyFile.txt</w:t>
+      </w:r>
+    </w:p>
+    <w:p>
+      <w:pPr>
+        <w:rPr>
+          <w:lang w:bidi="ar-EG"/>
+        </w:rPr>
+      </w:pPr>
+      <w:proofErr w:type="spellStart"/>
+      <w:r>
+        <w:rPr>
+          <w:lang w:bidi="ar-EG"/>
+        </w:rPr>
+        <w:t>Git</w:t>
+      </w:r>
+      <w:proofErr w:type="spellEnd"/>
+      <w:r>
+        <w:rPr>
+          <w:lang w:bidi="ar-EG"/>
+        </w:rPr>
+        <w:t xml:space="preserve"> commit –</w:t>
+      </w:r>
+      <w:proofErr w:type="spellStart"/>
+      <w:r>
+        <w:rPr>
+          <w:lang w:bidi="ar-EG"/>
+        </w:rPr>
+        <w:t>m”the</w:t>
+      </w:r>
+      <w:proofErr w:type="spellEnd"/>
+      <w:r>
+        <w:rPr>
+          <w:lang w:bidi="ar-EG"/>
+        </w:rPr>
+        <w:t xml:space="preserve"> update”</w:t>
+      </w:r>
+    </w:p>
+    <w:p>
+      <w:pPr>
+        <w:rPr>
+          <w:rtl/>
+          <w:lang w:bidi="ar-EG"/>
+        </w:rPr>
+      </w:pPr>
       <w:r>
         <w:rPr>
           <w:rFonts w:hint="cs"/>
           <w:rtl/>
           <w:lang w:bidi="ar-EG"/>
         </w:rPr>
-        <w:t xml:space="preserve">لازم ندخل على البرانش الخاص بيا </w:t>
-      </w:r>
-    </w:p>
-    <w:p>
-      <w:pPr>
-        <w:rPr>
-          <w:lang w:bidi="ar-EG"/>
-        </w:rPr>
-      </w:pPr>
-      <w:r>
-        <w:rPr>
-          <w:lang w:bidi="ar-EG"/>
-        </w:rPr>
-        <w:t>Then we update the file</w:t>
-      </w:r>
-    </w:p>
-    <w:p>
-      <w:pPr>
-        <w:rPr>
-          <w:lang w:bidi="ar-EG"/>
-        </w:rPr>
-      </w:pPr>
-      <w:r>
-        <w:rPr>
-          <w:lang w:bidi="ar-EG"/>
-        </w:rPr>
-        <w:t>Then we :</w:t>
-      </w:r>
-    </w:p>
-    <w:p>
-      <w:pPr>
-        <w:rPr>
-          <w:lang w:bidi="ar-EG"/>
-        </w:rPr>
-      </w:pPr>
-      <w:r>
-        <w:rPr>
-          <w:lang w:bidi="ar-EG"/>
-        </w:rPr>
-        <w:t>Git add MyFile.txt</w:t>
-      </w:r>
-    </w:p>
-    <w:p>
-      <w:pPr>
-        <w:rPr>
-          <w:lang w:bidi="ar-EG"/>
-        </w:rPr>
-      </w:pPr>
-      <w:r>
-        <w:rPr>
-          <w:lang w:bidi="ar-EG"/>
-        </w:rPr>
-        <w:t>Git commit –m”the update”</w:t>
-      </w:r>
-    </w:p>
-    <w:p>
-      <w:pPr>
+        <w:t>بعد كدا ندخل على البرانش الماستر تاني</w:t>
+      </w:r>
+    </w:p>
+    <w:p>
+      <w:pPr>
+        <w:rPr>
+          <w:lang w:bidi="ar-EG"/>
+        </w:rPr>
+      </w:pPr>
+      <w:proofErr w:type="spellStart"/>
+      <w:r>
+        <w:rPr>
+          <w:lang w:bidi="ar-EG"/>
+        </w:rPr>
+        <w:t>Git</w:t>
+      </w:r>
+      <w:proofErr w:type="spellEnd"/>
+      <w:r>
+        <w:rPr>
+          <w:lang w:bidi="ar-EG"/>
+        </w:rPr>
+        <w:t xml:space="preserve"> checkout Master</w:t>
+      </w:r>
+    </w:p>
+    <w:p>
+      <w:pPr>
+        <w:rPr>
+          <w:lang w:bidi="ar-EG"/>
+        </w:rPr>
+      </w:pPr>
+      <w:r>
+        <w:rPr>
+          <w:lang w:bidi="ar-EG"/>
+        </w:rPr>
+        <w:t>Then we merge the branch to master</w:t>
+      </w:r>
+    </w:p>
+    <w:p>
+      <w:pPr>
+        <w:rPr>
+          <w:lang w:bidi="ar-EG"/>
+        </w:rPr>
+      </w:pPr>
+      <w:proofErr w:type="spellStart"/>
+      <w:r>
+        <w:rPr>
+          <w:lang w:bidi="ar-EG"/>
+        </w:rPr>
+        <w:t>Git</w:t>
+      </w:r>
+      <w:proofErr w:type="spellEnd"/>
+      <w:r>
+        <w:rPr>
+          <w:lang w:bidi="ar-EG"/>
+        </w:rPr>
+        <w:t xml:space="preserve"> merge </w:t>
+      </w:r>
+      <w:proofErr w:type="spellStart"/>
+      <w:r>
+        <w:rPr>
+          <w:lang w:bidi="ar-EG"/>
+        </w:rPr>
+        <w:t>RemonTest</w:t>
+      </w:r>
+      <w:proofErr w:type="spellEnd"/>
+    </w:p>
+    <w:p>
+      <w:pPr>
+        <w:rPr>
+          <w:lang w:bidi="ar-EG"/>
+        </w:rPr>
+      </w:pPr>
+      <w:proofErr w:type="spellStart"/>
+      <w:r>
+        <w:rPr>
+          <w:lang w:bidi="ar-EG"/>
+        </w:rPr>
+        <w:t>Github</w:t>
+      </w:r>
+      <w:proofErr w:type="spellEnd"/>
+      <w:r>
+        <w:rPr>
+          <w:lang w:bidi="ar-EG"/>
+        </w:rPr>
+        <w:t xml:space="preserve"> </w:t>
+      </w:r>
+      <w:r>
         <w:rPr>
           <w:rFonts w:hint="cs"/>
           <w:rtl/>
           <w:lang w:bidi="ar-EG"/>
         </w:rPr>
-      </w:pPr>
+        <w:t>بعد كدا نرفعه على</w:t>
+      </w:r>
+    </w:p>
+    <w:p>
+      <w:pPr>
+        <w:rPr>
+          <w:lang w:bidi="ar-EG"/>
+        </w:rPr>
+      </w:pPr>
+      <w:proofErr w:type="spellStart"/>
+      <w:r>
+        <w:rPr>
+          <w:lang w:bidi="ar-EG"/>
+        </w:rPr>
+        <w:t>Git</w:t>
+      </w:r>
+      <w:proofErr w:type="spellEnd"/>
+      <w:r>
+        <w:rPr>
+          <w:lang w:bidi="ar-EG"/>
+        </w:rPr>
+        <w:t xml:space="preserve"> push –u origin master</w:t>
+      </w:r>
       <w:r>
         <w:rPr>
           <w:rFonts w:hint="cs"/>
           <w:rtl/>
           <w:lang w:bidi="ar-EG"/>
         </w:rPr>
-        <w:t>بعد كدا ندخل على البرانش الماستر تاني</w:t>
-      </w:r>
-    </w:p>
-    <w:p>
-      <w:pPr>
-        <w:rPr>
-          <w:lang w:bidi="ar-EG"/>
-        </w:rPr>
-      </w:pPr>
-      <w:r>
-        <w:rPr>
-          <w:lang w:bidi="ar-EG"/>
-        </w:rPr>
-        <w:t>Git checkout Master</w:t>
-      </w:r>
-    </w:p>
-    <w:p>
-      <w:pPr>
-        <w:rPr>
-          <w:lang w:bidi="ar-EG"/>
-        </w:rPr>
-      </w:pPr>
-      <w:r>
-        <w:rPr>
-          <w:lang w:bidi="ar-EG"/>
-        </w:rPr>
-        <w:t>Then we merge the branch to master</w:t>
-      </w:r>
-    </w:p>
-    <w:p>
-      <w:pPr>
-        <w:rPr>
-          <w:lang w:bidi="ar-EG"/>
-        </w:rPr>
-      </w:pPr>
-      <w:r>
-        <w:rPr>
-          <w:lang w:bidi="ar-EG"/>
-        </w:rPr>
-        <w:t>Git merge RemonTest</w:t>
-      </w:r>
-    </w:p>
-    <w:p>
-      <w:pPr>
-        <w:rPr>
-          <w:lang w:bidi="ar-EG"/>
-        </w:rPr>
-      </w:pPr>
-      <w:r>
-        <w:rPr>
-          <w:lang w:bidi="ar-EG"/>
-        </w:rPr>
-        <w:t xml:space="preserve">Github </w:t>
-      </w:r>
-      <w:r>
-        <w:rPr>
-          <w:rFonts w:hint="cs"/>
-          <w:rtl/>
-          <w:lang w:bidi="ar-EG"/>
-        </w:rPr>
-        <w:t>بعد كدا نرفعه على</w:t>
-      </w:r>
-    </w:p>
-    <w:p>
-      <w:pPr>
-        <w:rPr>
-          <w:lang w:bidi="ar-EG"/>
-        </w:rPr>
-      </w:pPr>
-      <w:r>
-        <w:rPr>
-          <w:lang w:bidi="ar-EG"/>
-        </w:rPr>
-        <w:t>Git push –u origin master</w:t>
-      </w:r>
-      <w:r>
-        <w:rPr>
-          <w:rFonts w:hint="cs"/>
-          <w:rtl/>
-          <w:lang w:bidi="ar-EG"/>
-        </w:rPr>
         <w:t xml:space="preserve"> </w:t>
       </w:r>
       <w:r>
@@ -640,19 +1054,37 @@
         <w:rPr>
           <w:lang w:bidi="ar-EG"/>
         </w:rPr>
-        <w:t xml:space="preserve"> ( Origin is the remote repo name)</w:t>
+        <w:t xml:space="preserve"> </w:t>
+      </w:r>
+      <w:proofErr w:type="gramStart"/>
+      <w:r>
+        <w:rPr>
+          <w:lang w:bidi="ar-EG"/>
+        </w:rPr>
+        <w:t>( Origin</w:t>
+      </w:r>
+      <w:proofErr w:type="gramEnd"/>
+      <w:r>
+        <w:rPr>
+          <w:lang w:bidi="ar-EG"/>
+        </w:rPr>
+        <w:t xml:space="preserve"> is the remote repo name)</w:t>
+      </w:r>
+    </w:p>
+    <w:p>
+      <w:pPr>
+        <w:rPr>
+          <w:lang w:bidi="ar-EG"/>
+        </w:rPr>
+      </w:pPr>
+    </w:p>
+    <w:p>
+      <w:r>
+        <w:t>Update here</w:t>
       </w:r>
       <w:bookmarkStart w:id="0" w:name="_GoBack"/>
       <w:bookmarkEnd w:id="0"/>
     </w:p>
-    <w:p>
-      <w:pPr>
-        <w:rPr>
-          <w:lang w:bidi="ar-EG"/>
-        </w:rPr>
-      </w:pPr>
-    </w:p>
-    <w:p/>
     <w:sectPr>
       <w:pgSz w:w="12240" w:h="15840"/>
       <w:pgMar w:top="810" w:right="900" w:bottom="810" w:left="900" w:header="720" w:footer="720" w:gutter="0"/>

</xml_diff>

<commit_message>
This is the Update
</commit_message>
<xml_diff>
--- a/GitCopy.docx
+++ b/GitCopy.docx
@@ -1080,10 +1080,16 @@
     </w:p>
     <w:p>
       <w:r>
-        <w:t>Update here</w:t>
+        <w:t xml:space="preserve">Update </w:t>
+      </w:r>
+      <w:r>
+        <w:t xml:space="preserve">Test </w:t>
       </w:r>
       <w:bookmarkStart w:id="0" w:name="_GoBack"/>
       <w:bookmarkEnd w:id="0"/>
+      <w:r>
+        <w:t>here</w:t>
+      </w:r>
     </w:p>
     <w:sectPr>
       <w:pgSz w:w="12240" w:h="15840"/>

</xml_diff>